<commit_message>
Revised Ps 49. Haven't published yet.
</commit_message>
<xml_diff>
--- a/Psalms/049.docx
+++ b/Psalms/049.docx
@@ -13,7 +13,7 @@
         <w:rPr>
           <w:rFonts w:ascii="Cambria" w:hAnsi="Cambria" w:cs="Cambria"/>
         </w:rPr>
-        <w:t>Ps 1</w:t>
+        <w:t>Ps 49</w:t>
       </w:r>
     </w:p>
     <w:p/>
@@ -140,7 +140,16 @@
           </w:tcPr>
           <w:p>
             <w:pPr>
-              <w:pStyle w:val="EngIndEnd"/>
+              <w:pStyle w:val="Rubric"/>
+            </w:pPr>
+            <w:r>
+              <w:t>(A Psalm by Asaph)</w:t>
+            </w:r>
+          </w:p>
+          <w:p>
+            <w:pPr>
+              <w:pStyle w:val="EngIndEnd"/>
+              <w:jc w:val="center"/>
             </w:pPr>
           </w:p>
         </w:tc>
@@ -154,22 +163,33 @@
           <w:tcPr>
             <w:tcW w:w="615" w:type="pct"/>
           </w:tcPr>
-          <w:p/>
+          <w:p>
+            <w:r>
+              <w:t>Skipping for now</w:t>
+            </w:r>
+          </w:p>
         </w:tc>
         <w:tc>
           <w:tcPr>
             <w:tcW w:w="621" w:type="pct"/>
           </w:tcPr>
-          <w:p/>
-        </w:tc>
-        <w:tc>
-          <w:tcPr>
-            <w:tcW w:w="632" w:type="pct"/>
-          </w:tcPr>
-          <w:p>
-            <w:pPr>
-              <w:pStyle w:val="EngIndEnd"/>
-            </w:pPr>
+          <w:p>
+            <w:r>
+              <w:t>A Psalm for Asaph.</w:t>
+            </w:r>
+          </w:p>
+        </w:tc>
+        <w:tc>
+          <w:tcPr>
+            <w:tcW w:w="632" w:type="pct"/>
+          </w:tcPr>
+          <w:p>
+            <w:pPr>
+              <w:pStyle w:val="EngIndEnd"/>
+            </w:pPr>
+            <w:r>
+              <w:t>A Psalm. Pertaining to Asaph.</w:t>
+            </w:r>
           </w:p>
         </w:tc>
         <w:tc>
@@ -257,6 +277,41 @@
           </w:tcPr>
           <w:p>
             <w:pPr>
+              <w:pStyle w:val="EnglishHangNoCoptic"/>
+            </w:pPr>
+            <w:r>
+              <w:t xml:space="preserve">1 The God of gods, the Lord, </w:t>
+            </w:r>
+            <w:r>
+              <w:t>spoke,</w:t>
+            </w:r>
+          </w:p>
+          <w:p>
+            <w:pPr>
+              <w:pStyle w:val="EnglishHangNoCoptic"/>
+            </w:pPr>
+            <w:r>
+              <w:tab/>
+              <w:t xml:space="preserve">and </w:t>
+            </w:r>
+            <w:r>
+              <w:t>summoned</w:t>
+            </w:r>
+            <w:r>
+              <w:t xml:space="preserve"> the earth</w:t>
+            </w:r>
+          </w:p>
+          <w:p>
+            <w:pPr>
+              <w:pStyle w:val="EnglishHangEndNoCoptic"/>
+            </w:pPr>
+            <w:r>
+              <w:tab/>
+              <w:t>from sunrise to sunset.</w:t>
+            </w:r>
+          </w:p>
+          <w:p>
+            <w:pPr>
               <w:pStyle w:val="EngIndEnd"/>
             </w:pPr>
           </w:p>
@@ -277,16 +332,39 @@
           <w:tcPr>
             <w:tcW w:w="621" w:type="pct"/>
           </w:tcPr>
-          <w:p/>
-        </w:tc>
-        <w:tc>
-          <w:tcPr>
-            <w:tcW w:w="632" w:type="pct"/>
-          </w:tcPr>
-          <w:p>
-            <w:pPr>
-              <w:pStyle w:val="EngIndEnd"/>
-            </w:pPr>
+          <w:p>
+            <w:r>
+              <w:t>THE God of gods, even the Lord, hath spoken, and summoned the earth, from the rising up of the sun, unto the going down thereof.</w:t>
+            </w:r>
+          </w:p>
+        </w:tc>
+        <w:tc>
+          <w:tcPr>
+            <w:tcW w:w="632" w:type="pct"/>
+          </w:tcPr>
+          <w:p>
+            <w:pPr>
+              <w:pStyle w:val="EngIndEnd"/>
+            </w:pPr>
+            <w:r>
+              <w:t>God of gods, the Lord, spoke</w:t>
+            </w:r>
+          </w:p>
+          <w:p>
+            <w:pPr>
+              <w:pStyle w:val="EngIndEnd"/>
+            </w:pPr>
+            <w:r>
+              <w:t>and summoned the earth</w:t>
+            </w:r>
+          </w:p>
+          <w:p>
+            <w:pPr>
+              <w:pStyle w:val="EngIndEnd"/>
+            </w:pPr>
+            <w:r>
+              <w:t>from the sun’s rising even to its setting.</w:t>
+            </w:r>
           </w:p>
         </w:tc>
         <w:tc>
@@ -388,6 +466,28 @@
           </w:tcPr>
           <w:p>
             <w:pPr>
+              <w:pStyle w:val="EnglishHangNoCoptic"/>
+            </w:pPr>
+            <w:r>
+              <w:t xml:space="preserve">2 </w:t>
+            </w:r>
+            <w:r>
+              <w:t>The splendor of His beauty has appeared out of Zion.</w:t>
+            </w:r>
+          </w:p>
+          <w:p>
+            <w:pPr>
+              <w:pStyle w:val="EnglishHangEndNoCoptic"/>
+            </w:pPr>
+            <w:r>
+              <w:tab/>
+            </w:r>
+            <w:r>
+              <w:t>God will come openly,</w:t>
+            </w:r>
+          </w:p>
+          <w:p>
+            <w:pPr>
               <w:pStyle w:val="EngIndEnd"/>
             </w:pPr>
           </w:p>
@@ -408,16 +508,31 @@
           <w:tcPr>
             <w:tcW w:w="621" w:type="pct"/>
           </w:tcPr>
-          <w:p/>
-        </w:tc>
-        <w:tc>
-          <w:tcPr>
-            <w:tcW w:w="632" w:type="pct"/>
-          </w:tcPr>
-          <w:p>
-            <w:pPr>
-              <w:pStyle w:val="EngIndEnd"/>
-            </w:pPr>
+          <w:p>
+            <w:r>
+              <w:t>Out of Zion is the splendor of His perfect beauty.</w:t>
+            </w:r>
+          </w:p>
+        </w:tc>
+        <w:tc>
+          <w:tcPr>
+            <w:tcW w:w="632" w:type="pct"/>
+          </w:tcPr>
+          <w:p>
+            <w:pPr>
+              <w:pStyle w:val="EngIndEnd"/>
+            </w:pPr>
+            <w:r>
+              <w:t>Out of Sion is the splendor of his beauty;</w:t>
+            </w:r>
+          </w:p>
+          <w:p>
+            <w:pPr>
+              <w:pStyle w:val="EngIndEnd"/>
+            </w:pPr>
+            <w:r>
+              <w:t>God will come conspicuously,</w:t>
+            </w:r>
           </w:p>
         </w:tc>
         <w:tc>
@@ -537,6 +652,41 @@
           </w:tcPr>
           <w:p>
             <w:pPr>
+              <w:pStyle w:val="EnglishHangNoCoptic"/>
+            </w:pPr>
+            <w:r>
+              <w:t xml:space="preserve">3 </w:t>
+            </w:r>
+            <w:r>
+              <w:t>our God—He will not pass by in</w:t>
+            </w:r>
+            <w:r>
+              <w:t xml:space="preserve"> si</w:t>
+            </w:r>
+            <w:r>
+              <w:t>lence;</w:t>
+            </w:r>
+          </w:p>
+          <w:p>
+            <w:pPr>
+              <w:pStyle w:val="EnglishHangNoCoptic"/>
+            </w:pPr>
+            <w:r>
+              <w:tab/>
+              <w:t>A fire will burn before Him,</w:t>
+            </w:r>
+          </w:p>
+          <w:p>
+            <w:pPr>
+              <w:pStyle w:val="EnglishHangEndNoCoptic"/>
+            </w:pPr>
+            <w:r>
+              <w:tab/>
+              <w:t>and a mighty storm will rage round Him.</w:t>
+            </w:r>
+          </w:p>
+          <w:p>
+            <w:pPr>
               <w:pStyle w:val="EngIndEnd"/>
             </w:pPr>
           </w:p>
@@ -557,16 +707,39 @@
           <w:tcPr>
             <w:tcW w:w="621" w:type="pct"/>
           </w:tcPr>
-          <w:p/>
-        </w:tc>
-        <w:tc>
-          <w:tcPr>
-            <w:tcW w:w="632" w:type="pct"/>
-          </w:tcPr>
-          <w:p>
-            <w:pPr>
-              <w:pStyle w:val="EngIndEnd"/>
-            </w:pPr>
+          <w:p>
+            <w:r>
+              <w:t>God shall plainly come, even our God, and He shall not keep silence; there shall burn before Him a consuming fire, and a mighty tempest is round about Him.</w:t>
+            </w:r>
+          </w:p>
+        </w:tc>
+        <w:tc>
+          <w:tcPr>
+            <w:tcW w:w="632" w:type="pct"/>
+          </w:tcPr>
+          <w:p>
+            <w:pPr>
+              <w:pStyle w:val="EngIndEnd"/>
+            </w:pPr>
+            <w:r>
+              <w:t>our God—and he will not pass by in silence;</w:t>
+            </w:r>
+          </w:p>
+          <w:p>
+            <w:pPr>
+              <w:pStyle w:val="EngIndEnd"/>
+            </w:pPr>
+            <w:r>
+              <w:t>a fire will burn before him,</w:t>
+            </w:r>
+          </w:p>
+          <w:p>
+            <w:pPr>
+              <w:pStyle w:val="EngIndEnd"/>
+            </w:pPr>
+            <w:r>
+              <w:t>and all around him a mighty tempest—very much.</w:t>
+            </w:r>
           </w:p>
         </w:tc>
         <w:tc>
@@ -676,7 +849,11 @@
             </w:pPr>
             <w:r>
               <w:tab/>
-              <w:t>and the earth to judge His people.</w:t>
+              <w:t xml:space="preserve">and the earth to judge His </w:t>
+            </w:r>
+            <w:r>
+              <w:lastRenderedPageBreak/>
+              <w:t>people.</w:t>
             </w:r>
           </w:p>
           <w:p>
@@ -692,6 +869,28 @@
           </w:tcPr>
           <w:p>
             <w:pPr>
+              <w:pStyle w:val="EnglishHangNoCoptic"/>
+            </w:pPr>
+            <w:r>
+              <w:lastRenderedPageBreak/>
+              <w:t>4 He will summon heaven above</w:t>
+            </w:r>
+          </w:p>
+          <w:p>
+            <w:pPr>
+              <w:pStyle w:val="EnglishHangEndNoCoptic"/>
+            </w:pPr>
+            <w:r>
+              <w:tab/>
+              <w:t xml:space="preserve">and the earth to judge His </w:t>
+            </w:r>
+            <w:r>
+              <w:lastRenderedPageBreak/>
+              <w:t>people.</w:t>
+            </w:r>
+          </w:p>
+          <w:p>
+            <w:pPr>
               <w:pStyle w:val="EngIndEnd"/>
             </w:pPr>
           </w:p>
@@ -712,28 +911,54 @@
           <w:tcPr>
             <w:tcW w:w="621" w:type="pct"/>
           </w:tcPr>
-          <w:p/>
-        </w:tc>
-        <w:tc>
-          <w:tcPr>
-            <w:tcW w:w="632" w:type="pct"/>
-          </w:tcPr>
-          <w:p>
-            <w:pPr>
-              <w:pStyle w:val="EngIndEnd"/>
-            </w:pPr>
-          </w:p>
-        </w:tc>
-        <w:tc>
-          <w:tcPr>
-            <w:tcW w:w="632" w:type="pct"/>
-          </w:tcPr>
-          <w:p>
-            <w:pPr>
-              <w:pStyle w:val="EngIndEnd"/>
-            </w:pPr>
-            <w:r>
-              <w:t>He shall summon the heaven above, and the earth, that he may judge his people.</w:t>
+          <w:p>
+            <w:r>
+              <w:t xml:space="preserve">He shall summon the heavens from above, and the earth, that He may </w:t>
+            </w:r>
+            <w:r>
+              <w:lastRenderedPageBreak/>
+              <w:t>judge His people.</w:t>
+            </w:r>
+          </w:p>
+        </w:tc>
+        <w:tc>
+          <w:tcPr>
+            <w:tcW w:w="632" w:type="pct"/>
+          </w:tcPr>
+          <w:p>
+            <w:pPr>
+              <w:pStyle w:val="EngIndEnd"/>
+            </w:pPr>
+            <w:r>
+              <w:lastRenderedPageBreak/>
+              <w:t>He will summon the sky above</w:t>
+            </w:r>
+          </w:p>
+          <w:p>
+            <w:pPr>
+              <w:pStyle w:val="EngIndEnd"/>
+            </w:pPr>
+            <w:r>
+              <w:lastRenderedPageBreak/>
+              <w:t>and the earth, to judge his people discerningly.</w:t>
+            </w:r>
+          </w:p>
+        </w:tc>
+        <w:tc>
+          <w:tcPr>
+            <w:tcW w:w="632" w:type="pct"/>
+          </w:tcPr>
+          <w:p>
+            <w:pPr>
+              <w:pStyle w:val="EngIndEnd"/>
+            </w:pPr>
+            <w:r>
+              <w:lastRenderedPageBreak/>
+              <w:t xml:space="preserve">He shall summon the heaven above, and the earth, that he may </w:t>
+            </w:r>
+            <w:r>
+              <w:lastRenderedPageBreak/>
+              <w:t>judge his people.</w:t>
             </w:r>
           </w:p>
         </w:tc>
@@ -761,6 +986,7 @@
                 <w:szCs w:val="24"/>
                 <w:shd w:val="clear" w:color="auto" w:fill="FFFFFF"/>
               </w:rPr>
+              <w:lastRenderedPageBreak/>
               <w:t>He shall summon heaven above</w:t>
             </w:r>
           </w:p>
@@ -784,7 +1010,18 @@
                 <w:szCs w:val="24"/>
                 <w:shd w:val="clear" w:color="auto" w:fill="FFFFFF"/>
               </w:rPr>
-              <w:t>And the earth to judge His people;</w:t>
+              <w:t xml:space="preserve">And the earth to judge His </w:t>
+            </w:r>
+            <w:r>
+              <w:rPr>
+                <w:rFonts w:ascii="Tahoma" w:eastAsia="Times New Roman" w:hAnsi="Tahoma" w:cs="Tahoma"/>
+                <w:color w:val="2E1308"/>
+                <w:sz w:val="24"/>
+                <w:szCs w:val="24"/>
+                <w:shd w:val="clear" w:color="auto" w:fill="FFFFFF"/>
+              </w:rPr>
+              <w:lastRenderedPageBreak/>
+              <w:t>people;</w:t>
             </w:r>
           </w:p>
         </w:tc>
@@ -824,7 +1061,43 @@
           </w:tcPr>
           <w:p>
             <w:pPr>
-              <w:pStyle w:val="EngIndEnd"/>
+              <w:pStyle w:val="EnglishHangNoCoptic"/>
+            </w:pPr>
+            <w:r>
+              <w:t>5 Gather His saints together to Him—</w:t>
+            </w:r>
+          </w:p>
+          <w:p>
+            <w:pPr>
+              <w:pStyle w:val="EnglishHangEndNoCoptic"/>
+            </w:pPr>
+            <w:r>
+              <w:tab/>
+              <w:t xml:space="preserve">those who </w:t>
+            </w:r>
+            <w:r>
+              <w:t>establish His</w:t>
+            </w:r>
+            <w:r>
+              <w:t xml:space="preserve"> covenant </w:t>
+            </w:r>
+            <w:r>
+              <w:t>by</w:t>
+            </w:r>
+            <w:r>
+              <w:t xml:space="preserve"> sacrifice</w:t>
+            </w:r>
+            <w:r>
+              <w:t>s</w:t>
+            </w:r>
+            <w:r>
+              <w:t>;</w:t>
+            </w:r>
+          </w:p>
+          <w:p/>
+          <w:p>
+            <w:pPr>
+              <w:jc w:val="center"/>
             </w:pPr>
           </w:p>
         </w:tc>
@@ -844,16 +1117,31 @@
           <w:tcPr>
             <w:tcW w:w="621" w:type="pct"/>
           </w:tcPr>
-          <w:p/>
-        </w:tc>
-        <w:tc>
-          <w:tcPr>
-            <w:tcW w:w="632" w:type="pct"/>
-          </w:tcPr>
-          <w:p>
-            <w:pPr>
-              <w:pStyle w:val="EngIndEnd"/>
-            </w:pPr>
+          <w:p>
+            <w:r>
+              <w:t>Gather His saints together unto Him, those that have made a covenant with Him for sacrifice,</w:t>
+            </w:r>
+          </w:p>
+        </w:tc>
+        <w:tc>
+          <w:tcPr>
+            <w:tcW w:w="632" w:type="pct"/>
+          </w:tcPr>
+          <w:p>
+            <w:pPr>
+              <w:pStyle w:val="EngIndEnd"/>
+            </w:pPr>
+            <w:r>
+              <w:t>Gather to him his devout,</w:t>
+            </w:r>
+          </w:p>
+          <w:p>
+            <w:pPr>
+              <w:pStyle w:val="EngIndEnd"/>
+            </w:pPr>
+            <w:r>
+              <w:t>who make a covenant with him by sacrifices.</w:t>
+            </w:r>
           </w:p>
         </w:tc>
         <w:tc>
@@ -961,6 +1249,35 @@
           </w:tcPr>
           <w:p>
             <w:pPr>
+              <w:pStyle w:val="EnglishHangNoCoptic"/>
+            </w:pPr>
+            <w:r>
+              <w:t xml:space="preserve">6 And the heavens will declare His </w:t>
+            </w:r>
+            <w:r>
+              <w:t>righteousness</w:t>
+            </w:r>
+            <w:r>
+              <w:t>,</w:t>
+            </w:r>
+          </w:p>
+          <w:p>
+            <w:pPr>
+              <w:pStyle w:val="EnglishHangEndNoCoptic"/>
+            </w:pPr>
+            <w:r>
+              <w:tab/>
+              <w:t xml:space="preserve">for God is judge. </w:t>
+            </w:r>
+            <w:r>
+              <w:rPr>
+                <w:i/>
+              </w:rPr>
+              <w:t>(Pause)</w:t>
+            </w:r>
+          </w:p>
+          <w:p>
+            <w:pPr>
               <w:pStyle w:val="EngIndEnd"/>
             </w:pPr>
           </w:p>
@@ -981,16 +1298,37 @@
           <w:tcPr>
             <w:tcW w:w="621" w:type="pct"/>
           </w:tcPr>
-          <w:p/>
-        </w:tc>
-        <w:tc>
-          <w:tcPr>
-            <w:tcW w:w="632" w:type="pct"/>
-          </w:tcPr>
-          <w:p>
-            <w:pPr>
-              <w:pStyle w:val="EngIndEnd"/>
-            </w:pPr>
+          <w:p>
+            <w:r>
+              <w:t>And the heavens shall declare His righteousness, for God is Judge.</w:t>
+            </w:r>
+          </w:p>
+        </w:tc>
+        <w:tc>
+          <w:tcPr>
+            <w:tcW w:w="632" w:type="pct"/>
+          </w:tcPr>
+          <w:p>
+            <w:pPr>
+              <w:pStyle w:val="EngIndEnd"/>
+            </w:pPr>
+            <w:r>
+              <w:t>And the heavens will declare his righteousness,</w:t>
+            </w:r>
+          </w:p>
+          <w:p>
+            <w:pPr>
+              <w:pStyle w:val="EngIndEnd"/>
+            </w:pPr>
+            <w:r>
+              <w:t xml:space="preserve">because God is judge. </w:t>
+            </w:r>
+            <w:r>
+              <w:rPr>
+                <w:i/>
+              </w:rPr>
+              <w:t>Interlude on strings</w:t>
+            </w:r>
           </w:p>
         </w:tc>
         <w:tc>
@@ -1091,15 +1429,7 @@
               <w:pStyle w:val="EnglishHangNoCoptic"/>
             </w:pPr>
             <w:r>
-              <w:t xml:space="preserve">7 ‘Listen, </w:t>
-            </w:r>
-            <w:proofErr w:type="gramStart"/>
-            <w:r>
-              <w:t>My</w:t>
-            </w:r>
-            <w:proofErr w:type="gramEnd"/>
-            <w:r>
-              <w:t xml:space="preserve"> people, and I will speak.</w:t>
+              <w:t>7 ‘Listen, My people, and I will speak.</w:t>
             </w:r>
           </w:p>
           <w:p>
@@ -1132,6 +1462,47 @@
           </w:tcPr>
           <w:p>
             <w:pPr>
+              <w:pStyle w:val="EnglishHangNoCoptic"/>
+            </w:pPr>
+            <w:r>
+              <w:t>7 “Hear</w:t>
+            </w:r>
+            <w:r>
+              <w:t xml:space="preserve">, </w:t>
+            </w:r>
+            <w:r>
+              <w:t xml:space="preserve">O </w:t>
+            </w:r>
+            <w:r>
+              <w:t>My people, and I will speak</w:t>
+            </w:r>
+            <w:r>
+              <w:t xml:space="preserve"> to you,</w:t>
+            </w:r>
+          </w:p>
+          <w:p>
+            <w:pPr>
+              <w:pStyle w:val="EnglishHangNoCoptic"/>
+            </w:pPr>
+            <w:r>
+              <w:tab/>
+              <w:t xml:space="preserve">O Israel, </w:t>
+            </w:r>
+            <w:r>
+              <w:t>and I will testify against you;</w:t>
+            </w:r>
+          </w:p>
+          <w:p>
+            <w:pPr>
+              <w:pStyle w:val="EnglishHangEndNoCoptic"/>
+            </w:pPr>
+            <w:r>
+              <w:tab/>
+              <w:t>I am God, your God.</w:t>
+            </w:r>
+          </w:p>
+          <w:p>
+            <w:pPr>
               <w:pStyle w:val="EngIndEnd"/>
             </w:pPr>
           </w:p>
@@ -1152,16 +1523,39 @@
           <w:tcPr>
             <w:tcW w:w="621" w:type="pct"/>
           </w:tcPr>
-          <w:p/>
-        </w:tc>
-        <w:tc>
-          <w:tcPr>
-            <w:tcW w:w="632" w:type="pct"/>
-          </w:tcPr>
-          <w:p>
-            <w:pPr>
-              <w:pStyle w:val="EngIndEnd"/>
-            </w:pPr>
+          <w:p>
+            <w:r>
+              <w:t>Hear, O my people, and I will speak unto you, and I will testify against thee, O Israel; I am God, even thy God.</w:t>
+            </w:r>
+          </w:p>
+        </w:tc>
+        <w:tc>
+          <w:tcPr>
+            <w:tcW w:w="632" w:type="pct"/>
+          </w:tcPr>
+          <w:p>
+            <w:pPr>
+              <w:pStyle w:val="EngIndEnd"/>
+            </w:pPr>
+            <w:r>
+              <w:t>“Hear, O my people, and I will speak to you,</w:t>
+            </w:r>
+          </w:p>
+          <w:p>
+            <w:pPr>
+              <w:pStyle w:val="EngIndEnd"/>
+            </w:pPr>
+            <w:r>
+              <w:t>O Israel, and I testify against you.</w:t>
+            </w:r>
+          </w:p>
+          <w:p>
+            <w:pPr>
+              <w:pStyle w:val="EngIndEnd"/>
+            </w:pPr>
+            <w:r>
+              <w:t>God, your God, I am.</w:t>
+            </w:r>
           </w:p>
         </w:tc>
         <w:tc>
@@ -1286,6 +1680,32 @@
           </w:tcPr>
           <w:p>
             <w:pPr>
+              <w:pStyle w:val="EnglishHangNoCoptic"/>
+            </w:pPr>
+            <w:r>
+              <w:t>8 I fin</w:t>
+            </w:r>
+            <w:r>
+              <w:t>d no fault with your sacrifices,</w:t>
+            </w:r>
+          </w:p>
+          <w:p>
+            <w:pPr>
+              <w:pStyle w:val="EnglishHangEndNoCoptic"/>
+            </w:pPr>
+            <w:r>
+              <w:tab/>
+              <w:t xml:space="preserve">your whole burnt-offerings are </w:t>
+            </w:r>
+            <w:r>
+              <w:t xml:space="preserve">continually </w:t>
+            </w:r>
+            <w:r>
+              <w:t>before Me.</w:t>
+            </w:r>
+          </w:p>
+          <w:p>
+            <w:pPr>
               <w:pStyle w:val="EngIndEnd"/>
             </w:pPr>
           </w:p>
@@ -1306,16 +1726,31 @@
           <w:tcPr>
             <w:tcW w:w="621" w:type="pct"/>
           </w:tcPr>
-          <w:p/>
-        </w:tc>
-        <w:tc>
-          <w:tcPr>
-            <w:tcW w:w="632" w:type="pct"/>
-          </w:tcPr>
-          <w:p>
-            <w:pPr>
-              <w:pStyle w:val="EngIndEnd"/>
-            </w:pPr>
+          <w:p>
+            <w:r>
+              <w:t>I will not reprove thee because of thy sacrifices, for thy whole-burnt offerings are always before Me.</w:t>
+            </w:r>
+          </w:p>
+        </w:tc>
+        <w:tc>
+          <w:tcPr>
+            <w:tcW w:w="632" w:type="pct"/>
+          </w:tcPr>
+          <w:p>
+            <w:pPr>
+              <w:pStyle w:val="EngIndEnd"/>
+            </w:pPr>
+            <w:r>
+              <w:t>Not for your sacrifices will I rebuke you;</w:t>
+            </w:r>
+          </w:p>
+          <w:p>
+            <w:pPr>
+              <w:pStyle w:val="EngIndEnd"/>
+            </w:pPr>
+            <w:r>
+              <w:t>nay, your whole burnt offerings are continually before me.</w:t>
+            </w:r>
           </w:p>
         </w:tc>
         <w:tc>
@@ -1393,6 +1828,7 @@
               <w:pStyle w:val="EnglishHangNoCoptic"/>
             </w:pPr>
             <w:r>
+              <w:lastRenderedPageBreak/>
               <w:t>9 It is not bullocks from your farm I welcome,</w:t>
             </w:r>
           </w:p>
@@ -1417,6 +1853,41 @@
           </w:tcPr>
           <w:p>
             <w:pPr>
+              <w:pStyle w:val="EnglishHangNoCoptic"/>
+            </w:pPr>
+            <w:r>
+              <w:t xml:space="preserve">9 </w:t>
+            </w:r>
+            <w:r>
+              <w:t>I will not accept calves</w:t>
+            </w:r>
+            <w:r>
+              <w:t xml:space="preserve"> from your </w:t>
+            </w:r>
+            <w:r>
+              <w:t>house</w:t>
+            </w:r>
+            <w:r>
+              <w:t>,</w:t>
+            </w:r>
+          </w:p>
+          <w:p>
+            <w:pPr>
+              <w:pStyle w:val="EnglishHangEndNoCoptic"/>
+            </w:pPr>
+            <w:r>
+              <w:tab/>
+              <w:t xml:space="preserve">nor he-goats from your </w:t>
+            </w:r>
+            <w:r>
+              <w:t>flocks</w:t>
+            </w:r>
+            <w:r>
+              <w:t>.</w:t>
+            </w:r>
+          </w:p>
+          <w:p>
+            <w:pPr>
               <w:pStyle w:val="EngIndEnd"/>
             </w:pPr>
           </w:p>
@@ -1437,16 +1908,31 @@
           <w:tcPr>
             <w:tcW w:w="621" w:type="pct"/>
           </w:tcPr>
-          <w:p/>
-        </w:tc>
-        <w:tc>
-          <w:tcPr>
-            <w:tcW w:w="632" w:type="pct"/>
-          </w:tcPr>
-          <w:p>
-            <w:pPr>
-              <w:pStyle w:val="EngIndEnd"/>
-            </w:pPr>
+          <w:p>
+            <w:r>
+              <w:t>I will take no bullock out of thine house, nor he-goat out of thy folds.</w:t>
+            </w:r>
+          </w:p>
+        </w:tc>
+        <w:tc>
+          <w:tcPr>
+            <w:tcW w:w="632" w:type="pct"/>
+          </w:tcPr>
+          <w:p>
+            <w:pPr>
+              <w:pStyle w:val="EngIndEnd"/>
+            </w:pPr>
+            <w:r>
+              <w:t>I will not accept calves from your house</w:t>
+            </w:r>
+          </w:p>
+          <w:p>
+            <w:pPr>
+              <w:pStyle w:val="EngIndEnd"/>
+            </w:pPr>
+            <w:r>
+              <w:t>nor young he-goats from your folds,</w:t>
+            </w:r>
           </w:p>
         </w:tc>
         <w:tc>
@@ -1548,6 +2034,35 @@
           </w:tcPr>
           <w:p>
             <w:pPr>
+              <w:pStyle w:val="EnglishHangNoCoptic"/>
+            </w:pPr>
+            <w:r>
+              <w:t xml:space="preserve">10 For all the </w:t>
+            </w:r>
+            <w:r>
+              <w:t>wild animals</w:t>
+            </w:r>
+            <w:r>
+              <w:t xml:space="preserve"> of the forest are Mine,</w:t>
+            </w:r>
+          </w:p>
+          <w:p>
+            <w:pPr>
+              <w:pStyle w:val="EnglishHangEndNoCoptic"/>
+            </w:pPr>
+            <w:r>
+              <w:tab/>
+              <w:t xml:space="preserve">the cattle </w:t>
+            </w:r>
+            <w:r>
+              <w:t xml:space="preserve">and beasts </w:t>
+            </w:r>
+            <w:r>
+              <w:t>on the mountains.</w:t>
+            </w:r>
+          </w:p>
+          <w:p>
+            <w:pPr>
               <w:pStyle w:val="EngIndEnd"/>
             </w:pPr>
           </w:p>
@@ -1568,16 +2083,31 @@
           <w:tcPr>
             <w:tcW w:w="621" w:type="pct"/>
           </w:tcPr>
-          <w:p/>
-        </w:tc>
-        <w:tc>
-          <w:tcPr>
-            <w:tcW w:w="632" w:type="pct"/>
-          </w:tcPr>
-          <w:p>
-            <w:pPr>
-              <w:pStyle w:val="EngIndEnd"/>
-            </w:pPr>
+          <w:p>
+            <w:r>
+              <w:t>For all the beasts of the forest are Mine, and so are the cattle upon a thousand hills, and the oxen.</w:t>
+            </w:r>
+          </w:p>
+        </w:tc>
+        <w:tc>
+          <w:tcPr>
+            <w:tcW w:w="632" w:type="pct"/>
+          </w:tcPr>
+          <w:p>
+            <w:pPr>
+              <w:pStyle w:val="EngIndEnd"/>
+            </w:pPr>
+            <w:r>
+              <w:t>because all wild animals of the forest are mine,</w:t>
+            </w:r>
+          </w:p>
+          <w:p>
+            <w:pPr>
+              <w:pStyle w:val="EngIndEnd"/>
+            </w:pPr>
+            <w:r>
+              <w:t>beasts on the mountains and cattle.</w:t>
+            </w:r>
           </w:p>
         </w:tc>
         <w:tc>
@@ -1655,7 +2185,6 @@
               <w:pStyle w:val="EnglishHangNoCoptic"/>
             </w:pPr>
             <w:r>
-              <w:lastRenderedPageBreak/>
               <w:t>11 I know all the birds of the sky,</w:t>
             </w:r>
           </w:p>
@@ -1680,8 +2209,38 @@
           </w:tcPr>
           <w:p>
             <w:pPr>
-              <w:pStyle w:val="EngIndEnd"/>
-            </w:pPr>
+              <w:pStyle w:val="EnglishHangNoCoptic"/>
+            </w:pPr>
+            <w:r>
+              <w:t xml:space="preserve">11 I know all the birds of the </w:t>
+            </w:r>
+            <w:r>
+              <w:t>air</w:t>
+            </w:r>
+            <w:r>
+              <w:t>,</w:t>
+            </w:r>
+          </w:p>
+          <w:p>
+            <w:pPr>
+              <w:pStyle w:val="EnglishHangEndNoCoptic"/>
+            </w:pPr>
+            <w:r>
+              <w:tab/>
+              <w:t xml:space="preserve">and the beauty of the </w:t>
+            </w:r>
+            <w:r>
+              <w:t>field</w:t>
+            </w:r>
+            <w:r>
+              <w:t xml:space="preserve"> is </w:t>
+            </w:r>
+            <w:r>
+              <w:t>with Me</w:t>
+            </w:r>
+            <w:r>
+              <w:t>.</w:t>
+            </w:r>
           </w:p>
         </w:tc>
         <w:tc>
@@ -1700,16 +2259,31 @@
           <w:tcPr>
             <w:tcW w:w="621" w:type="pct"/>
           </w:tcPr>
-          <w:p/>
-        </w:tc>
-        <w:tc>
-          <w:tcPr>
-            <w:tcW w:w="632" w:type="pct"/>
-          </w:tcPr>
-          <w:p>
-            <w:pPr>
-              <w:pStyle w:val="EngIndEnd"/>
-            </w:pPr>
+          <w:p>
+            <w:r>
+              <w:t>I know all the fowls of the heavens, and the beauty of the field is with Me.</w:t>
+            </w:r>
+          </w:p>
+        </w:tc>
+        <w:tc>
+          <w:tcPr>
+            <w:tcW w:w="632" w:type="pct"/>
+          </w:tcPr>
+          <w:p>
+            <w:pPr>
+              <w:pStyle w:val="EngIndEnd"/>
+            </w:pPr>
+            <w:r>
+              <w:t>I know all birds of the air,</w:t>
+            </w:r>
+          </w:p>
+          <w:p>
+            <w:pPr>
+              <w:pStyle w:val="EngIndEnd"/>
+            </w:pPr>
+            <w:r>
+              <w:t>and a field’s beauty is with me.</w:t>
+            </w:r>
           </w:p>
         </w:tc>
         <w:tc>
@@ -1811,8 +2385,23 @@
           </w:tcPr>
           <w:p>
             <w:pPr>
-              <w:pStyle w:val="EngIndEnd"/>
-            </w:pPr>
+              <w:pStyle w:val="EnglishHangNoCoptic"/>
+            </w:pPr>
+            <w:r>
+              <w:t>12 If I am hungr</w:t>
+            </w:r>
+            <w:r>
+              <w:t>y, I will not tell you,</w:t>
+            </w:r>
+          </w:p>
+          <w:p>
+            <w:pPr>
+              <w:pStyle w:val="EnglishHangEndNoCoptic"/>
+            </w:pPr>
+            <w:r>
+              <w:tab/>
+              <w:t>for the world is Mine, and all that is in it.</w:t>
+            </w:r>
           </w:p>
         </w:tc>
         <w:tc>
@@ -1831,16 +2420,31 @@
           <w:tcPr>
             <w:tcW w:w="621" w:type="pct"/>
           </w:tcPr>
-          <w:p/>
-        </w:tc>
-        <w:tc>
-          <w:tcPr>
-            <w:tcW w:w="632" w:type="pct"/>
-          </w:tcPr>
-          <w:p>
-            <w:pPr>
-              <w:pStyle w:val="EngIndEnd"/>
-            </w:pPr>
+          <w:p>
+            <w:r>
+              <w:t>If I be hungry, I will not tell thee; for the whole world is Mine, and the fullness thereof.</w:t>
+            </w:r>
+          </w:p>
+        </w:tc>
+        <w:tc>
+          <w:tcPr>
+            <w:tcW w:w="632" w:type="pct"/>
+          </w:tcPr>
+          <w:p>
+            <w:pPr>
+              <w:pStyle w:val="EngIndEnd"/>
+            </w:pPr>
+            <w:r>
+              <w:t>“If I am hungry, I will not tell you,</w:t>
+            </w:r>
+          </w:p>
+          <w:p>
+            <w:pPr>
+              <w:pStyle w:val="EngIndEnd"/>
+            </w:pPr>
+            <w:r>
+              <w:t xml:space="preserve">for the world is mine and its fullness. </w:t>
+            </w:r>
           </w:p>
         </w:tc>
         <w:tc>
@@ -1942,8 +2546,20 @@
           </w:tcPr>
           <w:p>
             <w:pPr>
-              <w:pStyle w:val="EngIndEnd"/>
-            </w:pPr>
+              <w:pStyle w:val="EnglishHangNoCoptic"/>
+            </w:pPr>
+            <w:r>
+              <w:t>13 Am I to eat bulls’ flesh,</w:t>
+            </w:r>
+          </w:p>
+          <w:p>
+            <w:pPr>
+              <w:pStyle w:val="EnglishHangEndNoCoptic"/>
+            </w:pPr>
+            <w:r>
+              <w:tab/>
+              <w:t>or drink the blood of goats?</w:t>
+            </w:r>
           </w:p>
         </w:tc>
         <w:tc>
@@ -1962,16 +2578,31 @@
           <w:tcPr>
             <w:tcW w:w="621" w:type="pct"/>
           </w:tcPr>
-          <w:p/>
-        </w:tc>
-        <w:tc>
-          <w:tcPr>
-            <w:tcW w:w="632" w:type="pct"/>
-          </w:tcPr>
-          <w:p>
-            <w:pPr>
-              <w:pStyle w:val="EngIndEnd"/>
-            </w:pPr>
+          <w:p>
+            <w:r>
+              <w:t>Shall I eat bulls’ flesh? Or drink the blood of goats?</w:t>
+            </w:r>
+          </w:p>
+        </w:tc>
+        <w:tc>
+          <w:tcPr>
+            <w:tcW w:w="632" w:type="pct"/>
+          </w:tcPr>
+          <w:p>
+            <w:pPr>
+              <w:pStyle w:val="EngIndEnd"/>
+            </w:pPr>
+            <w:r>
+              <w:t>Surely, I shall not eat flesh of bulls</w:t>
+            </w:r>
+          </w:p>
+          <w:p>
+            <w:pPr>
+              <w:pStyle w:val="EngIndEnd"/>
+            </w:pPr>
+            <w:r>
+              <w:t>or drink blood of he-goats?</w:t>
+            </w:r>
           </w:p>
         </w:tc>
         <w:tc>
@@ -2011,20 +2642,8 @@
                 <w:szCs w:val="24"/>
                 <w:shd w:val="clear" w:color="auto" w:fill="FFFFFF"/>
               </w:rPr>
-              <w:t xml:space="preserve">Will I eat the flesh of </w:t>
-            </w:r>
-            <w:proofErr w:type="gramStart"/>
-            <w:r>
-              <w:rPr>
-                <w:rFonts w:ascii="Tahoma" w:eastAsia="Times New Roman" w:hAnsi="Tahoma" w:cs="Tahoma"/>
-                <w:color w:val="2E1308"/>
-                <w:sz w:val="24"/>
-                <w:szCs w:val="24"/>
-                <w:shd w:val="clear" w:color="auto" w:fill="FFFFFF"/>
-              </w:rPr>
-              <w:t>bulls,</w:t>
-            </w:r>
-            <w:proofErr w:type="gramEnd"/>
+              <w:t>Will I eat the flesh of bulls,</w:t>
+            </w:r>
           </w:p>
           <w:p>
             <w:pPr>
@@ -2085,8 +2704,20 @@
           </w:tcPr>
           <w:p>
             <w:pPr>
-              <w:pStyle w:val="EngIndEnd"/>
-            </w:pPr>
+              <w:pStyle w:val="EnglishHangNoCoptic"/>
+            </w:pPr>
+            <w:r>
+              <w:t>14 Offer to God a sacrifice of praise,</w:t>
+            </w:r>
+          </w:p>
+          <w:p>
+            <w:pPr>
+              <w:pStyle w:val="EnglishHangEndNoCoptic"/>
+            </w:pPr>
+            <w:r>
+              <w:tab/>
+              <w:t>and pay your vows to the Most High.</w:t>
+            </w:r>
           </w:p>
         </w:tc>
         <w:tc>
@@ -2105,16 +2736,31 @@
           <w:tcPr>
             <w:tcW w:w="621" w:type="pct"/>
           </w:tcPr>
-          <w:p/>
-        </w:tc>
-        <w:tc>
-          <w:tcPr>
-            <w:tcW w:w="632" w:type="pct"/>
-          </w:tcPr>
-          <w:p>
-            <w:pPr>
-              <w:pStyle w:val="EngIndEnd"/>
-            </w:pPr>
+          <w:p>
+            <w:r>
+              <w:t>Offer unto God a sacrifice of praise, and pay thy vows unto the Most High.</w:t>
+            </w:r>
+          </w:p>
+        </w:tc>
+        <w:tc>
+          <w:tcPr>
+            <w:tcW w:w="632" w:type="pct"/>
+          </w:tcPr>
+          <w:p>
+            <w:pPr>
+              <w:pStyle w:val="EngIndEnd"/>
+            </w:pPr>
+            <w:r>
+              <w:t>Offer to God a sacrifice of praise,</w:t>
+            </w:r>
+          </w:p>
+          <w:p>
+            <w:pPr>
+              <w:pStyle w:val="EngIndEnd"/>
+            </w:pPr>
+            <w:r>
+              <w:t>and pay your vows to the Most High.</w:t>
+            </w:r>
           </w:p>
         </w:tc>
         <w:tc>
@@ -2192,6 +2838,7 @@
               <w:pStyle w:val="EnglishHangNoCoptic"/>
             </w:pPr>
             <w:r>
+              <w:lastRenderedPageBreak/>
               <w:t>15 Then call upon Me in the day of trouble,</w:t>
             </w:r>
           </w:p>
@@ -2222,8 +2869,44 @@
           </w:tcPr>
           <w:p>
             <w:pPr>
-              <w:pStyle w:val="EngIndEnd"/>
-            </w:pPr>
+              <w:pStyle w:val="EnglishHangNoCoptic"/>
+            </w:pPr>
+            <w:r>
+              <w:t xml:space="preserve">15 </w:t>
+            </w:r>
+            <w:r>
+              <w:t>And</w:t>
+            </w:r>
+            <w:r>
+              <w:t xml:space="preserve"> call upon Me in the day of </w:t>
+            </w:r>
+            <w:r>
+              <w:t>affliction</w:t>
+            </w:r>
+            <w:r>
+              <w:t>,</w:t>
+            </w:r>
+          </w:p>
+          <w:p>
+            <w:pPr>
+              <w:pStyle w:val="EnglishHangEndNoCoptic"/>
+            </w:pPr>
+            <w:r>
+              <w:tab/>
+              <w:t>and I will deliver you</w:t>
+            </w:r>
+            <w:r>
+              <w:t>, and you will glorify Me.”</w:t>
+            </w:r>
+            <w:r>
+              <w:t xml:space="preserve"> </w:t>
+            </w:r>
+            <w:r>
+              <w:rPr>
+                <w:i/>
+              </w:rPr>
+              <w:t>(Pause)</w:t>
+            </w:r>
           </w:p>
         </w:tc>
         <w:tc>
@@ -2242,16 +2925,37 @@
           <w:tcPr>
             <w:tcW w:w="621" w:type="pct"/>
           </w:tcPr>
-          <w:p/>
-        </w:tc>
-        <w:tc>
-          <w:tcPr>
-            <w:tcW w:w="632" w:type="pct"/>
-          </w:tcPr>
-          <w:p>
-            <w:pPr>
-              <w:pStyle w:val="EngIndEnd"/>
-            </w:pPr>
+          <w:p>
+            <w:r>
+              <w:t>And call upon Me in the day of thy trouble, and I will deliver thee, and thou shalt glorify Me.</w:t>
+            </w:r>
+          </w:p>
+        </w:tc>
+        <w:tc>
+          <w:tcPr>
+            <w:tcW w:w="632" w:type="pct"/>
+          </w:tcPr>
+          <w:p>
+            <w:pPr>
+              <w:pStyle w:val="EngIndEnd"/>
+            </w:pPr>
+            <w:r>
+              <w:t>And call on me in a day of affliction,</w:t>
+            </w:r>
+          </w:p>
+          <w:p>
+            <w:pPr>
+              <w:pStyle w:val="EngIndEnd"/>
+            </w:pPr>
+            <w:r>
+              <w:t xml:space="preserve">and I will deliver you, and you shall glorify me.” </w:t>
+            </w:r>
+            <w:r>
+              <w:rPr>
+                <w:i/>
+              </w:rPr>
+              <w:t>Interlude on strings</w:t>
+            </w:r>
           </w:p>
         </w:tc>
         <w:tc>
@@ -2265,16 +2969,6 @@
             <w:r>
               <w:t>And call upon me in the day of affliction; and I will deliver thee, and thou shalt glorify me. Pause.</w:t>
             </w:r>
-          </w:p>
-          <w:p>
-            <w:pPr>
-              <w:pStyle w:val="EngIndEnd"/>
-            </w:pPr>
-          </w:p>
-          <w:p>
-            <w:pPr>
-              <w:pStyle w:val="EngIndEnd"/>
-            </w:pPr>
           </w:p>
         </w:tc>
         <w:tc>
@@ -2395,8 +3089,44 @@
           </w:tcPr>
           <w:p>
             <w:pPr>
-              <w:pStyle w:val="EngIndEnd"/>
-            </w:pPr>
+              <w:pStyle w:val="EnglishHangNoCoptic"/>
+            </w:pPr>
+            <w:r>
+              <w:t xml:space="preserve">16 But </w:t>
+            </w:r>
+            <w:r>
+              <w:t>to the sinner God says,</w:t>
+            </w:r>
+          </w:p>
+          <w:p>
+            <w:pPr>
+              <w:pStyle w:val="EnglishHangNoCoptic"/>
+            </w:pPr>
+            <w:r>
+              <w:tab/>
+              <w:t>“</w:t>
+            </w:r>
+            <w:r>
+              <w:t xml:space="preserve">Why do you declare My </w:t>
+            </w:r>
+            <w:r>
+              <w:t>ordinances</w:t>
+            </w:r>
+            <w:r>
+              <w:t>,</w:t>
+            </w:r>
+          </w:p>
+          <w:p>
+            <w:pPr>
+              <w:pStyle w:val="EnglishHangEndNoCoptic"/>
+            </w:pPr>
+            <w:r>
+              <w:tab/>
+              <w:t xml:space="preserve">and take My covenant </w:t>
+            </w:r>
+            <w:r>
+              <w:t>on your lips?</w:t>
+            </w:r>
           </w:p>
         </w:tc>
         <w:tc>
@@ -2415,16 +3145,39 @@
           <w:tcPr>
             <w:tcW w:w="621" w:type="pct"/>
           </w:tcPr>
-          <w:p/>
-        </w:tc>
-        <w:tc>
-          <w:tcPr>
-            <w:tcW w:w="632" w:type="pct"/>
-          </w:tcPr>
-          <w:p>
-            <w:pPr>
-              <w:pStyle w:val="EngIndEnd"/>
-            </w:pPr>
+          <w:p>
+            <w:r>
+              <w:t>But unto the sinners God said, Why dost thou preach My statutes, and takest My covenant in thy mouth?</w:t>
+            </w:r>
+          </w:p>
+        </w:tc>
+        <w:tc>
+          <w:tcPr>
+            <w:tcW w:w="632" w:type="pct"/>
+          </w:tcPr>
+          <w:p>
+            <w:pPr>
+              <w:pStyle w:val="EngIndEnd"/>
+            </w:pPr>
+            <w:r>
+              <w:t>But to the sinner God said:</w:t>
+            </w:r>
+          </w:p>
+          <w:p>
+            <w:pPr>
+              <w:pStyle w:val="EngIndEnd"/>
+            </w:pPr>
+            <w:r>
+              <w:t>“Why do you recite my statutes</w:t>
+            </w:r>
+          </w:p>
+          <w:p>
+            <w:pPr>
+              <w:pStyle w:val="EngIndEnd"/>
+            </w:pPr>
+            <w:r>
+              <w:t>and take my covenant on your lips?</w:t>
+            </w:r>
           </w:p>
         </w:tc>
         <w:tc>
@@ -2534,11 +3287,7 @@
             </w:pPr>
             <w:r>
               <w:tab/>
-              <w:t xml:space="preserve">and turn your back on My </w:t>
-            </w:r>
-            <w:r>
-              <w:lastRenderedPageBreak/>
-              <w:t>words?</w:t>
+              <w:t>and turn your back on My words?</w:t>
             </w:r>
             <w:r>
               <w:rPr>
@@ -2559,8 +3308,41 @@
           </w:tcPr>
           <w:p>
             <w:pPr>
-              <w:pStyle w:val="EngIndEnd"/>
-            </w:pPr>
+              <w:pStyle w:val="EnglishHangNoCoptic"/>
+            </w:pPr>
+            <w:r>
+              <w:t xml:space="preserve">17 </w:t>
+            </w:r>
+            <w:r>
+              <w:t>Y</w:t>
+            </w:r>
+            <w:r>
+              <w:t xml:space="preserve">ou hate </w:t>
+            </w:r>
+            <w:r>
+              <w:t>discipline</w:t>
+            </w:r>
+            <w:r>
+              <w:t>,</w:t>
+            </w:r>
+          </w:p>
+          <w:p>
+            <w:pPr>
+              <w:pStyle w:val="EnglishHangEndNoCoptic"/>
+            </w:pPr>
+            <w:r>
+              <w:tab/>
+              <w:t xml:space="preserve">and </w:t>
+            </w:r>
+            <w:r>
+              <w:t>you cast My words behind you.</w:t>
+            </w:r>
+            <w:r>
+              <w:rPr>
+                <w:rStyle w:val="FootnoteReference"/>
+              </w:rPr>
+              <w:footnoteReference w:id="2"/>
+            </w:r>
           </w:p>
         </w:tc>
         <w:tc>
@@ -2579,32 +3361,43 @@
           <w:tcPr>
             <w:tcW w:w="621" w:type="pct"/>
           </w:tcPr>
-          <w:p/>
-        </w:tc>
-        <w:tc>
-          <w:tcPr>
-            <w:tcW w:w="632" w:type="pct"/>
-          </w:tcPr>
-          <w:p>
-            <w:pPr>
-              <w:pStyle w:val="EngIndEnd"/>
-            </w:pPr>
-          </w:p>
-        </w:tc>
-        <w:tc>
-          <w:tcPr>
-            <w:tcW w:w="632" w:type="pct"/>
-          </w:tcPr>
-          <w:p>
-            <w:pPr>
-              <w:pStyle w:val="EngIndEnd"/>
-            </w:pPr>
-            <w:r>
-              <w:t xml:space="preserve">Whereas thou hast hated instruction, and hast cast my words </w:t>
-            </w:r>
-            <w:r>
-              <w:lastRenderedPageBreak/>
-              <w:t>behind thee.</w:t>
+          <w:p>
+            <w:r>
+              <w:t>For thou hast hated correction, and hast cast My words behind thee.</w:t>
+            </w:r>
+          </w:p>
+        </w:tc>
+        <w:tc>
+          <w:tcPr>
+            <w:tcW w:w="632" w:type="pct"/>
+          </w:tcPr>
+          <w:p>
+            <w:pPr>
+              <w:pStyle w:val="EngIndEnd"/>
+            </w:pPr>
+            <w:r>
+              <w:t>Nay, you hated discipline,</w:t>
+            </w:r>
+          </w:p>
+          <w:p>
+            <w:pPr>
+              <w:pStyle w:val="EngIndEnd"/>
+            </w:pPr>
+            <w:r>
+              <w:t>and you cast my words behind you.</w:t>
+            </w:r>
+          </w:p>
+        </w:tc>
+        <w:tc>
+          <w:tcPr>
+            <w:tcW w:w="632" w:type="pct"/>
+          </w:tcPr>
+          <w:p>
+            <w:pPr>
+              <w:pStyle w:val="EngIndEnd"/>
+            </w:pPr>
+            <w:r>
+              <w:t>Whereas thou hast hated instruction, and hast cast my words behind thee.</w:t>
             </w:r>
           </w:p>
         </w:tc>
@@ -2632,7 +3425,6 @@
                 <w:szCs w:val="24"/>
                 <w:shd w:val="clear" w:color="auto" w:fill="FFFFFF"/>
               </w:rPr>
-              <w:lastRenderedPageBreak/>
               <w:t>You hate My instruction,</w:t>
             </w:r>
           </w:p>
@@ -2671,7 +3463,6 @@
               <w:pStyle w:val="EnglishHangNoCoptic"/>
             </w:pPr>
             <w:r>
-              <w:lastRenderedPageBreak/>
               <w:t>18 If you see a t</w:t>
             </w:r>
             <w:r>
@@ -2699,8 +3490,29 @@
           </w:tcPr>
           <w:p>
             <w:pPr>
-              <w:pStyle w:val="EngIndEnd"/>
-            </w:pPr>
+              <w:pStyle w:val="EnglishHangNoCoptic"/>
+            </w:pPr>
+            <w:r>
+              <w:t>18 If you see a t</w:t>
+            </w:r>
+            <w:r>
+              <w:t>hief, you run with him,</w:t>
+            </w:r>
+          </w:p>
+          <w:p>
+            <w:pPr>
+              <w:pStyle w:val="EnglishHangEndNoCoptic"/>
+            </w:pPr>
+            <w:r>
+              <w:tab/>
+              <w:t xml:space="preserve">and you </w:t>
+            </w:r>
+            <w:r>
+              <w:t>keep company</w:t>
+            </w:r>
+            <w:r>
+              <w:t xml:space="preserve"> with adulterers.</w:t>
+            </w:r>
           </w:p>
         </w:tc>
         <w:tc>
@@ -2719,16 +3531,31 @@
           <w:tcPr>
             <w:tcW w:w="621" w:type="pct"/>
           </w:tcPr>
-          <w:p/>
-        </w:tc>
-        <w:tc>
-          <w:tcPr>
-            <w:tcW w:w="632" w:type="pct"/>
-          </w:tcPr>
-          <w:p>
-            <w:pPr>
-              <w:pStyle w:val="EngIndEnd"/>
-            </w:pPr>
+          <w:p>
+            <w:r>
+              <w:t>If thou sawest a thief, thou didst run with him, and hast been partaker with the adulterer.</w:t>
+            </w:r>
+          </w:p>
+        </w:tc>
+        <w:tc>
+          <w:tcPr>
+            <w:tcW w:w="632" w:type="pct"/>
+          </w:tcPr>
+          <w:p>
+            <w:pPr>
+              <w:pStyle w:val="EngIndEnd"/>
+            </w:pPr>
+            <w:r>
+              <w:t>If you saw a thief, you would join him,</w:t>
+            </w:r>
+          </w:p>
+          <w:p>
+            <w:pPr>
+              <w:pStyle w:val="EngIndEnd"/>
+            </w:pPr>
+            <w:r>
+              <w:t>and with adulterers you would keep company.</w:t>
+            </w:r>
           </w:p>
         </w:tc>
         <w:tc>
@@ -2830,8 +3657,23 @@
           </w:tcPr>
           <w:p>
             <w:pPr>
-              <w:pStyle w:val="EngIndEnd"/>
-            </w:pPr>
+              <w:pStyle w:val="EnglishHangNoCoptic"/>
+            </w:pPr>
+            <w:r>
+              <w:t xml:space="preserve">19 Your mouth </w:t>
+            </w:r>
+            <w:r>
+              <w:t>is filled with evil,</w:t>
+            </w:r>
+          </w:p>
+          <w:p>
+            <w:pPr>
+              <w:pStyle w:val="EnglishHangEndNoCoptic"/>
+            </w:pPr>
+            <w:r>
+              <w:tab/>
+              <w:t>and your tongue weaves deceit.</w:t>
+            </w:r>
           </w:p>
         </w:tc>
         <w:tc>
@@ -2850,16 +3692,31 @@
           <w:tcPr>
             <w:tcW w:w="621" w:type="pct"/>
           </w:tcPr>
-          <w:p/>
-        </w:tc>
-        <w:tc>
-          <w:tcPr>
-            <w:tcW w:w="632" w:type="pct"/>
-          </w:tcPr>
-          <w:p>
-            <w:pPr>
-              <w:pStyle w:val="EngIndEnd"/>
-            </w:pPr>
+          <w:p>
+            <w:r>
+              <w:t>Thy mouth hath embroidered evil, and thy tongue hath woven lies.</w:t>
+            </w:r>
+          </w:p>
+        </w:tc>
+        <w:tc>
+          <w:tcPr>
+            <w:tcW w:w="632" w:type="pct"/>
+          </w:tcPr>
+          <w:p>
+            <w:pPr>
+              <w:pStyle w:val="EngIndEnd"/>
+            </w:pPr>
+            <w:r>
+              <w:t>“Your mouth increased evil,</w:t>
+            </w:r>
+          </w:p>
+          <w:p>
+            <w:pPr>
+              <w:pStyle w:val="EngIndEnd"/>
+            </w:pPr>
+            <w:r>
+              <w:t>and your tongue would wrap deceitfulness.</w:t>
+            </w:r>
           </w:p>
         </w:tc>
         <w:tc>
@@ -2937,6 +3794,7 @@
               <w:pStyle w:val="EnglishHangNoCoptic"/>
             </w:pPr>
             <w:r>
+              <w:lastRenderedPageBreak/>
               <w:t>20 You sit and speak against your brother,</w:t>
             </w:r>
           </w:p>
@@ -2961,6 +3819,29 @@
           </w:tcPr>
           <w:p>
             <w:pPr>
+              <w:pStyle w:val="EnglishHangNoCoptic"/>
+            </w:pPr>
+            <w:r>
+              <w:t>20 You sit and speak against your brother,</w:t>
+            </w:r>
+          </w:p>
+          <w:p>
+            <w:pPr>
+              <w:pStyle w:val="EnglishHangEndNoCoptic"/>
+            </w:pPr>
+            <w:r>
+              <w:tab/>
+              <w:t xml:space="preserve">and </w:t>
+            </w:r>
+            <w:r>
+              <w:t xml:space="preserve">place a stumbling block before </w:t>
+            </w:r>
+            <w:r>
+              <w:t>your own mother’s son.</w:t>
+            </w:r>
+          </w:p>
+          <w:p>
+            <w:pPr>
               <w:pStyle w:val="EngIndEnd"/>
             </w:pPr>
           </w:p>
@@ -2981,16 +3862,31 @@
           <w:tcPr>
             <w:tcW w:w="621" w:type="pct"/>
           </w:tcPr>
-          <w:p/>
-        </w:tc>
-        <w:tc>
-          <w:tcPr>
-            <w:tcW w:w="632" w:type="pct"/>
-          </w:tcPr>
-          <w:p>
-            <w:pPr>
-              <w:pStyle w:val="EngIndEnd"/>
-            </w:pPr>
+          <w:p>
+            <w:r>
+              <w:t>Sitting, thou didst slander thy brother, and hast laid temptation on thine own mother’s son.</w:t>
+            </w:r>
+          </w:p>
+        </w:tc>
+        <w:tc>
+          <w:tcPr>
+            <w:tcW w:w="632" w:type="pct"/>
+          </w:tcPr>
+          <w:p>
+            <w:pPr>
+              <w:pStyle w:val="EngIndEnd"/>
+            </w:pPr>
+            <w:r>
+              <w:t>Sitting, you would speak against your brother,</w:t>
+            </w:r>
+          </w:p>
+          <w:p>
+            <w:pPr>
+              <w:pStyle w:val="EngIndEnd"/>
+            </w:pPr>
+            <w:r>
+              <w:t>and you would place an obstacle against your own mother’s son.</w:t>
+            </w:r>
           </w:p>
         </w:tc>
         <w:tc>
@@ -3101,6 +3997,62 @@
           </w:tcPr>
           <w:p>
             <w:pPr>
+              <w:pStyle w:val="EnglishHangNoCoptic"/>
+            </w:pPr>
+            <w:r>
+              <w:t xml:space="preserve">21 </w:t>
+            </w:r>
+            <w:r>
+              <w:t>You did these things</w:t>
+            </w:r>
+            <w:r>
+              <w:t xml:space="preserve">, and I </w:t>
+            </w:r>
+            <w:r>
+              <w:t>kept</w:t>
+            </w:r>
+            <w:r>
+              <w:t xml:space="preserve"> sile</w:t>
+            </w:r>
+            <w:r>
+              <w:t>nt;</w:t>
+            </w:r>
+          </w:p>
+          <w:p>
+            <w:pPr>
+              <w:pStyle w:val="EnglishHangNoCoptic"/>
+            </w:pPr>
+            <w:r>
+              <w:tab/>
+              <w:t>You assumed t</w:t>
+            </w:r>
+            <w:r>
+              <w:t>he profanity that I am like you.</w:t>
+            </w:r>
+          </w:p>
+          <w:p>
+            <w:pPr>
+              <w:pStyle w:val="EnglishHangEndNoCoptic"/>
+            </w:pPr>
+            <w:r>
+              <w:tab/>
+              <w:t xml:space="preserve">I will </w:t>
+            </w:r>
+            <w:r>
+              <w:t>rebuke</w:t>
+            </w:r>
+            <w:r>
+              <w:t xml:space="preserve"> you</w:t>
+            </w:r>
+            <w:r>
+              <w:t>,</w:t>
+            </w:r>
+            <w:r>
+              <w:t xml:space="preserve"> and set your sins before your face.</w:t>
+            </w:r>
+          </w:p>
+          <w:p>
+            <w:pPr>
               <w:pStyle w:val="EngIndEnd"/>
             </w:pPr>
           </w:p>
@@ -3121,16 +4073,39 @@
           <w:tcPr>
             <w:tcW w:w="621" w:type="pct"/>
           </w:tcPr>
-          <w:p/>
-        </w:tc>
-        <w:tc>
-          <w:tcPr>
-            <w:tcW w:w="632" w:type="pct"/>
-          </w:tcPr>
-          <w:p>
-            <w:pPr>
-              <w:pStyle w:val="EngIndEnd"/>
-            </w:pPr>
+          <w:p>
+            <w:r>
+              <w:t>These things hast thou done, and I held My tongue; thou thoughtest wickedly, that I could be even such a one as thyself; I will reprove thee, and set thy sins before thy face.</w:t>
+            </w:r>
+          </w:p>
+        </w:tc>
+        <w:tc>
+          <w:tcPr>
+            <w:tcW w:w="632" w:type="pct"/>
+          </w:tcPr>
+          <w:p>
+            <w:pPr>
+              <w:pStyle w:val="EngIndEnd"/>
+            </w:pPr>
+            <w:r>
+              <w:t>These things you did, and I kept silent;</w:t>
+            </w:r>
+          </w:p>
+          <w:p>
+            <w:pPr>
+              <w:pStyle w:val="EngIndEnd"/>
+            </w:pPr>
+            <w:r>
+              <w:t>you assumed lawlessness [lawlessly]—that I would be like you.</w:t>
+            </w:r>
+          </w:p>
+          <w:p>
+            <w:pPr>
+              <w:pStyle w:val="EngIndEnd"/>
+            </w:pPr>
+            <w:r>
+              <w:t>I will disprove you and present against you.</w:t>
+            </w:r>
           </w:p>
         </w:tc>
         <w:tc>
@@ -3264,6 +4239,49 @@
           </w:tcPr>
           <w:p>
             <w:pPr>
+              <w:pStyle w:val="EnglishHangNoCoptic"/>
+            </w:pPr>
+            <w:r>
+              <w:t xml:space="preserve">22 </w:t>
+            </w:r>
+            <w:r>
+              <w:t>Mark</w:t>
+            </w:r>
+            <w:r>
+              <w:t xml:space="preserve"> this, you who forget God,</w:t>
+            </w:r>
+          </w:p>
+          <w:p>
+            <w:pPr>
+              <w:pStyle w:val="EnglishHangNoCoptic"/>
+            </w:pPr>
+            <w:r>
+              <w:tab/>
+            </w:r>
+            <w:r>
+              <w:t>Or He will seize</w:t>
+            </w:r>
+            <w:r>
+              <w:t xml:space="preserve"> you</w:t>
+            </w:r>
+            <w:r>
+              <w:t>,</w:t>
+            </w:r>
+          </w:p>
+          <w:p>
+            <w:pPr>
+              <w:pStyle w:val="EnglishHangEndNoCoptic"/>
+            </w:pPr>
+            <w:r>
+              <w:tab/>
+              <w:t xml:space="preserve">and there </w:t>
+            </w:r>
+            <w:r>
+              <w:t>will be no one to save you.”</w:t>
+            </w:r>
+          </w:p>
+          <w:p>
+            <w:pPr>
               <w:pStyle w:val="EngIndEnd"/>
             </w:pPr>
           </w:p>
@@ -3284,16 +4302,31 @@
           <w:tcPr>
             <w:tcW w:w="621" w:type="pct"/>
           </w:tcPr>
-          <w:p/>
-        </w:tc>
-        <w:tc>
-          <w:tcPr>
-            <w:tcW w:w="632" w:type="pct"/>
-          </w:tcPr>
-          <w:p>
-            <w:pPr>
-              <w:pStyle w:val="EngIndEnd"/>
-            </w:pPr>
+          <w:p>
+            <w:r>
+              <w:t>Therefore consider this, ye that forget God, lest He pluck you away, and there be none to deliver.</w:t>
+            </w:r>
+          </w:p>
+        </w:tc>
+        <w:tc>
+          <w:tcPr>
+            <w:tcW w:w="632" w:type="pct"/>
+          </w:tcPr>
+          <w:p>
+            <w:pPr>
+              <w:pStyle w:val="EngIndEnd"/>
+            </w:pPr>
+            <w:r>
+              <w:t>“Mark this, then, you who forget God,</w:t>
+            </w:r>
+          </w:p>
+          <w:p>
+            <w:pPr>
+              <w:pStyle w:val="EngIndEnd"/>
+            </w:pPr>
+            <w:r>
+              <w:t>or he will seize you, and there will be no one to rescue.</w:t>
+            </w:r>
           </w:p>
         </w:tc>
         <w:tc>
@@ -3307,16 +4340,6 @@
             <w:r>
               <w:t>Now consider these things, ye that forget God, lest he rend you, and there is no deliverer.</w:t>
             </w:r>
-          </w:p>
-          <w:p>
-            <w:pPr>
-              <w:pStyle w:val="EngIndEnd"/>
-            </w:pPr>
-          </w:p>
-          <w:p>
-            <w:pPr>
-              <w:pStyle w:val="EngIndEnd"/>
-            </w:pPr>
           </w:p>
         </w:tc>
         <w:tc>
@@ -3343,7 +4366,6 @@
                 <w:szCs w:val="24"/>
                 <w:shd w:val="clear" w:color="auto" w:fill="FFFFFF"/>
               </w:rPr>
-              <w:lastRenderedPageBreak/>
               <w:t>Understand these things, you who forget God,</w:t>
             </w:r>
           </w:p>
@@ -3382,7 +4404,6 @@
               <w:pStyle w:val="EnglishHangNoCoptic"/>
             </w:pPr>
             <w:r>
-              <w:lastRenderedPageBreak/>
               <w:t>23 The sacrifice of praise glorifies Me,</w:t>
             </w:r>
           </w:p>
@@ -3407,8 +4428,48 @@
           </w:tcPr>
           <w:p>
             <w:pPr>
-              <w:pStyle w:val="EngIndEnd"/>
-            </w:pPr>
+              <w:pStyle w:val="EnglishHangNoCoptic"/>
+            </w:pPr>
+            <w:r>
+              <w:t xml:space="preserve">23 </w:t>
+            </w:r>
+            <w:r>
+              <w:t>A</w:t>
+            </w:r>
+            <w:r>
+              <w:t xml:space="preserve"> sacrifice of praise</w:t>
+            </w:r>
+            <w:r>
+              <w:t xml:space="preserve"> will glorify</w:t>
+            </w:r>
+            <w:r>
+              <w:t xml:space="preserve"> Me,</w:t>
+            </w:r>
+          </w:p>
+          <w:p>
+            <w:pPr>
+              <w:pStyle w:val="EnglishHangEndNoCoptic"/>
+            </w:pPr>
+            <w:r>
+              <w:tab/>
+              <w:t xml:space="preserve">and this is the way </w:t>
+            </w:r>
+            <w:r>
+              <w:t xml:space="preserve">by which </w:t>
+            </w:r>
+            <w:r>
+              <w:t xml:space="preserve">I will show him </w:t>
+            </w:r>
+            <w:r>
+              <w:t>the salvation of God.</w:t>
+            </w:r>
+          </w:p>
+          <w:p>
+            <w:pPr>
+              <w:pStyle w:val="EngIndEnd"/>
+            </w:pPr>
+            <w:bookmarkStart w:id="0" w:name="_GoBack"/>
+            <w:bookmarkEnd w:id="0"/>
           </w:p>
         </w:tc>
         <w:tc>
@@ -3427,16 +4488,31 @@
           <w:tcPr>
             <w:tcW w:w="621" w:type="pct"/>
           </w:tcPr>
-          <w:p/>
-        </w:tc>
-        <w:tc>
-          <w:tcPr>
-            <w:tcW w:w="632" w:type="pct"/>
-          </w:tcPr>
-          <w:p>
-            <w:pPr>
-              <w:pStyle w:val="EngIndEnd"/>
-            </w:pPr>
+          <w:p>
+            <w:r>
+              <w:t>The sacrifice of praise shall glorify Me; and there is the way, by which I will show him My salvation.</w:t>
+            </w:r>
+          </w:p>
+        </w:tc>
+        <w:tc>
+          <w:tcPr>
+            <w:tcW w:w="632" w:type="pct"/>
+          </w:tcPr>
+          <w:p>
+            <w:pPr>
+              <w:pStyle w:val="EngIndEnd"/>
+            </w:pPr>
+            <w:r>
+              <w:t>A sacrifice of praise will glorify me,</w:t>
+            </w:r>
+          </w:p>
+          <w:p>
+            <w:pPr>
+              <w:pStyle w:val="EngIndEnd"/>
+            </w:pPr>
+            <w:r>
+              <w:t>And there lies a way by which I will show him the deliverance of God.”</w:t>
+            </w:r>
           </w:p>
         </w:tc>
         <w:tc>
@@ -3501,8 +4577,6 @@
               </w:rPr>
               <w:t>And there is the way whereby I will show him the salvation of God.”</w:t>
             </w:r>
-            <w:bookmarkStart w:id="0" w:name="_GoBack"/>
-            <w:bookmarkEnd w:id="0"/>
           </w:p>
         </w:tc>
       </w:tr>
@@ -3571,6 +4645,28 @@
     </w:p>
   </w:footnote>
   <w:footnote w:id="1">
+    <w:p>
+      <w:pPr>
+        <w:pStyle w:val="FootnoteText"/>
+      </w:pPr>
+      <w:r>
+        <w:rPr>
+          <w:rStyle w:val="FootnoteReference"/>
+        </w:rPr>
+        <w:footnoteRef/>
+      </w:r>
+      <w:r>
+        <w:t xml:space="preserve"> </w:t>
+      </w:r>
+      <w:r>
+        <w:rPr>
+          <w:rStyle w:val="footnoteChar"/>
+        </w:rPr>
+        <w:t>words: In the first place the Ten Words or Commandments, three of which are named here: stealing, adultery and blasting instead of blessing (false witness). The commandments are correctives (verse 17a).</w:t>
+      </w:r>
+    </w:p>
+  </w:footnote>
+  <w:footnote w:id="2">
     <w:p>
       <w:pPr>
         <w:pStyle w:val="FootnoteText"/>
@@ -5002,7 +6098,7 @@
 </file>
 
 <file path=customXml/itemProps1.xml><?xml version="1.0" encoding="utf-8"?>
-<ds:datastoreItem xmlns:ds="http://schemas.openxmlformats.org/officeDocument/2006/customXml" ds:itemID="{8AED114E-C16F-5149-8D89-C6C9CC33EF99}">
+<ds:datastoreItem xmlns:ds="http://schemas.openxmlformats.org/officeDocument/2006/customXml" ds:itemID="{7B5882EA-8E5E-8346-ABE3-799DA346EA30}">
   <ds:schemaRefs>
     <ds:schemaRef ds:uri="http://schemas.openxmlformats.org/officeDocument/2006/bibliography"/>
   </ds:schemaRefs>

</xml_diff>